<commit_message>
Finishing tutorial and how it works for the night
</commit_message>
<xml_diff>
--- a/How it works.docx
+++ b/How it works.docx
@@ -41,26 +41,17 @@
     <w:p>
       <w:pPr>
         <w:rPr>
+          <w:rFonts w:asciiTheme="majorHAnsi" w:hAnsiTheme="majorHAnsi"/>
+          <w:sz w:val="24"/>
+          <w:szCs w:val="24"/>
+        </w:rPr>
+      </w:pPr>
+      <w:r>
+        <w:rPr>
           <w:rFonts w:asciiTheme="majorHAnsi" w:hAnsiTheme="majorHAnsi" w:cstheme="majorHAnsi"/>
           <w:sz w:val="24"/>
           <w:szCs w:val="24"/>
         </w:rPr>
-      </w:pPr>
-    </w:p>
-    <w:p>
-      <w:pPr>
-        <w:rPr>
-          <w:rFonts w:asciiTheme="majorHAnsi" w:hAnsiTheme="majorHAnsi"/>
-          <w:sz w:val="24"/>
-          <w:szCs w:val="24"/>
-        </w:rPr>
-      </w:pPr>
-      <w:r>
-        <w:rPr>
-          <w:rFonts w:asciiTheme="majorHAnsi" w:hAnsiTheme="majorHAnsi" w:cstheme="majorHAnsi"/>
-          <w:sz w:val="24"/>
-          <w:szCs w:val="24"/>
-        </w:rPr>
         <w:t>The motivation behind creating this game was to introduce R in a fun way to those who are interested in coding or who may rely on R or statistical programming languages in the future. It is supposed to be easy to play for R beginners while also allowing players to go into the source code directly to see specifically how this program runs.</w:t>
       </w:r>
     </w:p>
@@ -72,15 +63,6 @@
           <w:szCs w:val="24"/>
         </w:rPr>
       </w:pPr>
-    </w:p>
-    <w:p>
-      <w:pPr>
-        <w:rPr>
-          <w:rFonts w:asciiTheme="majorHAnsi" w:hAnsiTheme="majorHAnsi"/>
-          <w:sz w:val="24"/>
-          <w:szCs w:val="24"/>
-        </w:rPr>
-      </w:pPr>
       <w:r>
         <w:rPr>
           <w:rFonts w:asciiTheme="majorHAnsi" w:hAnsiTheme="majorHAnsi"/>
@@ -193,7 +175,7 @@
         </w:rPr>
         <w:t>source code (in the “code” folder) or contacting me (</w:t>
       </w:r>
-      <w:hyperlink r:id="rId4" w:history="1">
+      <w:hyperlink r:id="rId5" w:history="1">
         <w:r>
           <w:rPr>
             <w:rStyle w:val="Hyperlink"/>
@@ -296,15 +278,7 @@
           <w:sz w:val="24"/>
           <w:szCs w:val="24"/>
         </w:rPr>
-        <w:t xml:space="preserve">Plotting custom shapes in R can be tricky, so </w:t>
-      </w:r>
-      <w:r>
-        <w:rPr>
-          <w:rFonts w:asciiTheme="majorHAnsi" w:hAnsiTheme="majorHAnsi"/>
-          <w:sz w:val="24"/>
-          <w:szCs w:val="24"/>
-        </w:rPr>
-        <w:t>the visualization of the Tic</w:t>
+        <w:t>Plotting custom shapes in R can be tricky, so the visualization of the Tic</w:t>
       </w:r>
       <w:r>
         <w:rPr>
@@ -582,7 +556,7 @@
                     <pic:cNvPicPr/>
                   </pic:nvPicPr>
                   <pic:blipFill>
-                    <a:blip r:embed="rId5">
+                    <a:blip r:embed="rId6">
                       <a:extLst>
                         <a:ext uri="{28A0092B-C50C-407E-A947-70E740481C1C}">
                           <a14:useLocalDpi xmlns:a14="http://schemas.microsoft.com/office/drawing/2010/main" val="0"/>
@@ -642,7 +616,7 @@
                     <pic:cNvPicPr/>
                   </pic:nvPicPr>
                   <pic:blipFill>
-                    <a:blip r:embed="rId6"/>
+                    <a:blip r:embed="rId7"/>
                     <a:stretch>
                       <a:fillRect/>
                     </a:stretch>
@@ -732,7 +706,7 @@
                     <pic:cNvPicPr/>
                   </pic:nvPicPr>
                   <pic:blipFill>
-                    <a:blip r:embed="rId7">
+                    <a:blip r:embed="rId8">
                       <a:extLst>
                         <a:ext uri="{28A0092B-C50C-407E-A947-70E740481C1C}">
                           <a14:useLocalDpi xmlns:a14="http://schemas.microsoft.com/office/drawing/2010/main" val="0"/>
@@ -793,7 +767,7 @@
                     <pic:cNvPicPr/>
                   </pic:nvPicPr>
                   <pic:blipFill>
-                    <a:blip r:embed="rId8"/>
+                    <a:blip r:embed="rId9"/>
                     <a:stretch>
                       <a:fillRect/>
                     </a:stretch>
@@ -818,6 +792,7 @@
       <w:pPr>
         <w:spacing w:after="120" w:line="240" w:lineRule="auto"/>
         <w:rPr>
+          <w:rFonts w:asciiTheme="majorHAnsi" w:hAnsiTheme="majorHAnsi"/>
           <w:noProof/>
           <w:sz w:val="24"/>
           <w:szCs w:val="24"/>
@@ -826,6 +801,7 @@
       </w:pPr>
       <w:r>
         <w:rPr>
+          <w:rFonts w:asciiTheme="majorHAnsi" w:hAnsiTheme="majorHAnsi"/>
           <w:i/>
           <w:noProof/>
           <w:sz w:val="24"/>
@@ -899,16 +875,6 @@
         </w:rPr>
         <w:t xml:space="preserve"> across the board.</w:t>
       </w:r>
-    </w:p>
-    <w:p>
-      <w:pPr>
-        <w:spacing w:after="120" w:line="240" w:lineRule="auto"/>
-        <w:rPr>
-          <w:rFonts w:asciiTheme="majorHAnsi" w:hAnsiTheme="majorHAnsi"/>
-          <w:sz w:val="24"/>
-          <w:szCs w:val="24"/>
-        </w:rPr>
-      </w:pPr>
     </w:p>
     <w:p>
       <w:pPr>
@@ -939,9 +905,608 @@
           <w:szCs w:val="28"/>
           <w:u w:val="single"/>
         </w:rPr>
-        <w:t>How R/C</w:t>
-      </w:r>
-      <w:r>
+        <w:t>How R/Computer plays against the player</w:t>
+      </w:r>
+    </w:p>
+    <w:p>
+      <w:pPr>
+        <w:rPr>
+          <w:rFonts w:asciiTheme="majorHAnsi" w:hAnsiTheme="majorHAnsi"/>
+          <w:sz w:val="24"/>
+          <w:szCs w:val="24"/>
+        </w:rPr>
+      </w:pPr>
+      <w:r>
+        <w:rPr>
+          <w:rFonts w:asciiTheme="majorHAnsi" w:hAnsiTheme="majorHAnsi"/>
+          <w:sz w:val="24"/>
+          <w:szCs w:val="24"/>
+        </w:rPr>
+        <w:t>Tic-Tac-Toe is a simple enough game that, by following a few rules, the computer can ensure it will never lose a game.</w:t>
+      </w:r>
+    </w:p>
+    <w:p>
+      <w:pPr>
+        <w:rPr>
+          <w:rFonts w:asciiTheme="majorHAnsi" w:hAnsiTheme="majorHAnsi"/>
+          <w:b/>
+          <w:sz w:val="24"/>
+          <w:szCs w:val="24"/>
+        </w:rPr>
+      </w:pPr>
+      <w:r>
+        <w:rPr>
+          <w:rFonts w:asciiTheme="majorHAnsi" w:hAnsiTheme="majorHAnsi"/>
+          <w:b/>
+          <w:sz w:val="28"/>
+          <w:szCs w:val="28"/>
+        </w:rPr>
+        <w:t>First move:</w:t>
+      </w:r>
+      <w:r>
+        <w:rPr>
+          <w:rFonts w:asciiTheme="majorHAnsi" w:hAnsiTheme="majorHAnsi"/>
+          <w:b/>
+          <w:sz w:val="24"/>
+          <w:szCs w:val="24"/>
+        </w:rPr>
+        <w:t xml:space="preserve"> </w:t>
+      </w:r>
+      <w:r>
+        <w:rPr>
+          <w:rFonts w:asciiTheme="majorHAnsi" w:hAnsiTheme="majorHAnsi"/>
+          <w:sz w:val="24"/>
+          <w:szCs w:val="24"/>
+        </w:rPr>
+        <w:t>The first computer move is coded different from the subsequent moves to respond optimally to the opening player move. If the player moves into any corner space, the computer moves into the centre. If the player moves into the centre, the computer moves into one of the four corners. If the player moves into any of the other spaces (position 2,4,6, or 8), the computer moves into one of the adjacent corners.</w:t>
+      </w:r>
+      <w:bookmarkStart w:id="0" w:name="_GoBack"/>
+      <w:bookmarkEnd w:id="0"/>
+    </w:p>
+    <w:p>
+      <w:pPr>
+        <w:rPr>
+          <w:rFonts w:asciiTheme="majorHAnsi" w:hAnsiTheme="majorHAnsi"/>
+          <w:sz w:val="28"/>
+          <w:szCs w:val="28"/>
+        </w:rPr>
+      </w:pPr>
+      <w:r>
+        <w:rPr>
+          <w:rFonts w:asciiTheme="majorHAnsi" w:hAnsiTheme="majorHAnsi"/>
+          <w:b/>
+          <w:sz w:val="28"/>
+          <w:szCs w:val="28"/>
+        </w:rPr>
+        <w:t>Subsequent moves:</w:t>
+      </w:r>
+    </w:p>
+    <w:p>
+      <w:pPr>
+        <w:rPr>
+          <w:rFonts w:asciiTheme="majorHAnsi" w:hAnsiTheme="majorHAnsi"/>
+          <w:sz w:val="24"/>
+          <w:szCs w:val="24"/>
+        </w:rPr>
+      </w:pPr>
+      <w:r>
+        <w:rPr>
+          <w:rFonts w:asciiTheme="majorHAnsi" w:hAnsiTheme="majorHAnsi"/>
+          <w:sz w:val="24"/>
+          <w:szCs w:val="24"/>
+        </w:rPr>
+        <w:t>After the first move, the rest of the computer moves follow the same procedure:</w:t>
+      </w:r>
+    </w:p>
+    <w:p>
+      <w:pPr>
+        <w:pStyle w:val="ListParagraph"/>
+        <w:numPr>
+          <w:ilvl w:val="0"/>
+          <w:numId w:val="1"/>
+        </w:numPr>
+        <w:rPr>
+          <w:rFonts w:asciiTheme="majorHAnsi" w:hAnsiTheme="majorHAnsi"/>
+          <w:sz w:val="24"/>
+          <w:szCs w:val="24"/>
+        </w:rPr>
+      </w:pPr>
+      <w:r>
+        <w:rPr>
+          <w:rFonts w:asciiTheme="majorHAnsi" w:hAnsiTheme="majorHAnsi"/>
+          <w:sz w:val="24"/>
+          <w:szCs w:val="24"/>
+        </w:rPr>
+        <w:lastRenderedPageBreak/>
+        <w:t xml:space="preserve">Computer sums rows, columns, and diagonals of matrix to determine location of </w:t>
+      </w:r>
+      <w:proofErr w:type="spellStart"/>
+      <w:r>
+        <w:rPr>
+          <w:rFonts w:asciiTheme="majorHAnsi" w:hAnsiTheme="majorHAnsi"/>
+          <w:sz w:val="24"/>
+          <w:szCs w:val="24"/>
+        </w:rPr>
+        <w:t>Xs</w:t>
+      </w:r>
+      <w:proofErr w:type="spellEnd"/>
+      <w:r>
+        <w:rPr>
+          <w:rFonts w:asciiTheme="majorHAnsi" w:hAnsiTheme="majorHAnsi"/>
+          <w:sz w:val="24"/>
+          <w:szCs w:val="24"/>
+        </w:rPr>
+        <w:t xml:space="preserve"> and </w:t>
+      </w:r>
+      <w:proofErr w:type="spellStart"/>
+      <w:r>
+        <w:rPr>
+          <w:rFonts w:asciiTheme="majorHAnsi" w:hAnsiTheme="majorHAnsi"/>
+          <w:sz w:val="24"/>
+          <w:szCs w:val="24"/>
+        </w:rPr>
+        <w:t>Os</w:t>
+      </w:r>
+      <w:proofErr w:type="spellEnd"/>
+    </w:p>
+    <w:p>
+      <w:pPr>
+        <w:pStyle w:val="ListParagraph"/>
+        <w:rPr>
+          <w:rFonts w:asciiTheme="majorHAnsi" w:hAnsiTheme="majorHAnsi"/>
+          <w:sz w:val="24"/>
+          <w:szCs w:val="24"/>
+        </w:rPr>
+      </w:pPr>
+    </w:p>
+    <w:p>
+      <w:pPr>
+        <w:pStyle w:val="ListParagraph"/>
+        <w:numPr>
+          <w:ilvl w:val="0"/>
+          <w:numId w:val="1"/>
+        </w:numPr>
+        <w:rPr>
+          <w:rFonts w:asciiTheme="majorHAnsi" w:hAnsiTheme="majorHAnsi"/>
+          <w:sz w:val="24"/>
+          <w:szCs w:val="24"/>
+        </w:rPr>
+      </w:pPr>
+      <w:r>
+        <w:rPr>
+          <w:rFonts w:asciiTheme="majorHAnsi" w:hAnsiTheme="majorHAnsi"/>
+          <w:sz w:val="24"/>
+          <w:szCs w:val="24"/>
+        </w:rPr>
+        <w:t xml:space="preserve">The computer is in an “offensive mode”. </w:t>
+      </w:r>
+      <w:r>
+        <w:rPr>
+          <w:rFonts w:asciiTheme="majorHAnsi" w:hAnsiTheme="majorHAnsi"/>
+          <w:sz w:val="24"/>
+          <w:szCs w:val="24"/>
+        </w:rPr>
+        <w:t>If the computer</w:t>
+      </w:r>
+      <w:r>
+        <w:rPr>
+          <w:rFonts w:asciiTheme="majorHAnsi" w:hAnsiTheme="majorHAnsi"/>
+          <w:sz w:val="24"/>
+          <w:szCs w:val="24"/>
+        </w:rPr>
+        <w:t xml:space="preserve"> can win in one move, computer will place an O to win the game. If the computer can’t win in one move, go onto step 3</w:t>
+      </w:r>
+    </w:p>
+    <w:p>
+      <w:pPr>
+        <w:pStyle w:val="ListParagraph"/>
+        <w:rPr>
+          <w:rFonts w:asciiTheme="majorHAnsi" w:hAnsiTheme="majorHAnsi"/>
+          <w:sz w:val="24"/>
+          <w:szCs w:val="24"/>
+        </w:rPr>
+      </w:pPr>
+    </w:p>
+    <w:p>
+      <w:pPr>
+        <w:pStyle w:val="ListParagraph"/>
+        <w:numPr>
+          <w:ilvl w:val="0"/>
+          <w:numId w:val="1"/>
+        </w:numPr>
+        <w:rPr>
+          <w:rFonts w:asciiTheme="majorHAnsi" w:hAnsiTheme="majorHAnsi"/>
+          <w:sz w:val="24"/>
+          <w:szCs w:val="24"/>
+        </w:rPr>
+      </w:pPr>
+      <w:r>
+        <w:rPr>
+          <w:rFonts w:asciiTheme="majorHAnsi" w:hAnsiTheme="majorHAnsi"/>
+          <w:sz w:val="24"/>
+          <w:szCs w:val="24"/>
+        </w:rPr>
+        <w:t>The computer is in an “</w:t>
+      </w:r>
+      <w:r>
+        <w:rPr>
+          <w:rFonts w:asciiTheme="majorHAnsi" w:hAnsiTheme="majorHAnsi"/>
+          <w:sz w:val="24"/>
+          <w:szCs w:val="24"/>
+        </w:rPr>
+        <w:t>defensive</w:t>
+      </w:r>
+      <w:r>
+        <w:rPr>
+          <w:rFonts w:asciiTheme="majorHAnsi" w:hAnsiTheme="majorHAnsi"/>
+          <w:sz w:val="24"/>
+          <w:szCs w:val="24"/>
+        </w:rPr>
+        <w:t xml:space="preserve"> mode”</w:t>
+      </w:r>
+      <w:r>
+        <w:rPr>
+          <w:rFonts w:asciiTheme="majorHAnsi" w:hAnsiTheme="majorHAnsi"/>
+          <w:sz w:val="24"/>
+          <w:szCs w:val="24"/>
+        </w:rPr>
+        <w:t xml:space="preserve">. </w:t>
+      </w:r>
+      <w:r>
+        <w:rPr>
+          <w:rFonts w:asciiTheme="majorHAnsi" w:hAnsiTheme="majorHAnsi"/>
+          <w:sz w:val="24"/>
+          <w:szCs w:val="24"/>
+        </w:rPr>
+        <w:t>If the player can win in one move, computer will place an O to block the player. If the player can’t win, go onto step 4.</w:t>
+      </w:r>
+    </w:p>
+    <w:p>
+      <w:pPr>
+        <w:pStyle w:val="ListParagraph"/>
+        <w:rPr>
+          <w:rFonts w:asciiTheme="majorHAnsi" w:hAnsiTheme="majorHAnsi"/>
+          <w:sz w:val="24"/>
+          <w:szCs w:val="24"/>
+        </w:rPr>
+      </w:pPr>
+    </w:p>
+    <w:p>
+      <w:pPr>
+        <w:pStyle w:val="ListParagraph"/>
+        <w:numPr>
+          <w:ilvl w:val="0"/>
+          <w:numId w:val="1"/>
+        </w:numPr>
+        <w:rPr>
+          <w:rFonts w:asciiTheme="majorHAnsi" w:hAnsiTheme="majorHAnsi"/>
+          <w:sz w:val="24"/>
+          <w:szCs w:val="24"/>
+        </w:rPr>
+      </w:pPr>
+      <w:r>
+        <w:rPr>
+          <w:rFonts w:asciiTheme="majorHAnsi" w:hAnsiTheme="majorHAnsi"/>
+          <w:sz w:val="24"/>
+          <w:szCs w:val="24"/>
+        </w:rPr>
+        <w:t>The computer is in an “defensive mode”</w:t>
+      </w:r>
+      <w:r>
+        <w:rPr>
+          <w:rFonts w:asciiTheme="majorHAnsi" w:hAnsiTheme="majorHAnsi"/>
+          <w:sz w:val="24"/>
+          <w:szCs w:val="24"/>
+        </w:rPr>
+        <w:t xml:space="preserve">. </w:t>
+      </w:r>
+      <w:r>
+        <w:rPr>
+          <w:rFonts w:asciiTheme="majorHAnsi" w:hAnsiTheme="majorHAnsi"/>
+          <w:sz w:val="24"/>
+          <w:szCs w:val="24"/>
+        </w:rPr>
+        <w:t xml:space="preserve">There are some situations where a player can’t win in one move, but if the computer plays </w:t>
+      </w:r>
+      <w:proofErr w:type="spellStart"/>
+      <w:r>
+        <w:rPr>
+          <w:rFonts w:asciiTheme="majorHAnsi" w:hAnsiTheme="majorHAnsi"/>
+          <w:sz w:val="24"/>
+          <w:szCs w:val="24"/>
+        </w:rPr>
+        <w:t>suboptimal</w:t>
+      </w:r>
+      <w:r>
+        <w:rPr>
+          <w:rFonts w:asciiTheme="majorHAnsi" w:hAnsiTheme="majorHAnsi"/>
+          <w:sz w:val="24"/>
+          <w:szCs w:val="24"/>
+        </w:rPr>
+        <w:t>l</w:t>
+      </w:r>
+      <w:r>
+        <w:rPr>
+          <w:rFonts w:asciiTheme="majorHAnsi" w:hAnsiTheme="majorHAnsi"/>
+          <w:sz w:val="24"/>
+          <w:szCs w:val="24"/>
+        </w:rPr>
+        <w:t>y</w:t>
+      </w:r>
+      <w:proofErr w:type="spellEnd"/>
+      <w:r>
+        <w:rPr>
+          <w:rFonts w:asciiTheme="majorHAnsi" w:hAnsiTheme="majorHAnsi"/>
+          <w:sz w:val="24"/>
+          <w:szCs w:val="24"/>
+        </w:rPr>
+        <w:t xml:space="preserve"> the player is guaranteed a win in 2 turns. The computer checks for these situatio</w:t>
+      </w:r>
+      <w:r>
+        <w:rPr>
+          <w:rFonts w:asciiTheme="majorHAnsi" w:hAnsiTheme="majorHAnsi"/>
+          <w:sz w:val="24"/>
+          <w:szCs w:val="24"/>
+        </w:rPr>
+        <w:t>ns and plays to counter them. One</w:t>
+      </w:r>
+      <w:r>
+        <w:rPr>
+          <w:rFonts w:asciiTheme="majorHAnsi" w:hAnsiTheme="majorHAnsi"/>
+          <w:sz w:val="24"/>
+          <w:szCs w:val="24"/>
+        </w:rPr>
+        <w:t xml:space="preserve"> exampl</w:t>
+      </w:r>
+      <w:r>
+        <w:rPr>
+          <w:rFonts w:asciiTheme="majorHAnsi" w:hAnsiTheme="majorHAnsi"/>
+          <w:sz w:val="24"/>
+          <w:szCs w:val="24"/>
+        </w:rPr>
+        <w:t>e of a</w:t>
+      </w:r>
+      <w:r>
+        <w:rPr>
+          <w:rFonts w:asciiTheme="majorHAnsi" w:hAnsiTheme="majorHAnsi"/>
+          <w:sz w:val="24"/>
+          <w:szCs w:val="24"/>
+        </w:rPr>
+        <w:t xml:space="preserve"> “dangerous” board is shown below:</w:t>
+      </w:r>
+    </w:p>
+    <w:p>
+      <w:pPr>
+        <w:pStyle w:val="ListParagraph"/>
+        <w:rPr>
+          <w:rFonts w:asciiTheme="majorHAnsi" w:hAnsiTheme="majorHAnsi"/>
+          <w:sz w:val="24"/>
+          <w:szCs w:val="24"/>
+        </w:rPr>
+      </w:pPr>
+    </w:p>
+    <w:p>
+      <w:pPr>
+        <w:pStyle w:val="ListParagraph"/>
+        <w:rPr>
+          <w:rFonts w:asciiTheme="majorHAnsi" w:hAnsiTheme="majorHAnsi"/>
+          <w:sz w:val="24"/>
+          <w:szCs w:val="24"/>
+        </w:rPr>
+      </w:pPr>
+      <w:r>
+        <w:rPr>
+          <w:noProof/>
+          <w:lang w:eastAsia="en-CA"/>
+        </w:rPr>
+        <w:drawing>
+          <wp:inline distT="0" distB="0" distL="0" distR="0" wp14:anchorId="5FF1C0B6" wp14:editId="6671453C">
+            <wp:extent cx="1838325" cy="1838325"/>
+            <wp:effectExtent l="0" t="0" r="9525" b="9525"/>
+            <wp:docPr id="5" name="Picture 5"/>
+            <wp:cNvGraphicFramePr>
+              <a:graphicFrameLocks xmlns:a="http://schemas.openxmlformats.org/drawingml/2006/main" noChangeAspect="1"/>
+            </wp:cNvGraphicFramePr>
+            <a:graphic xmlns:a="http://schemas.openxmlformats.org/drawingml/2006/main">
+              <a:graphicData uri="http://schemas.openxmlformats.org/drawingml/2006/picture">
+                <pic:pic xmlns:pic="http://schemas.openxmlformats.org/drawingml/2006/picture">
+                  <pic:nvPicPr>
+                    <pic:cNvPr id="1" name=""/>
+                    <pic:cNvPicPr/>
+                  </pic:nvPicPr>
+                  <pic:blipFill>
+                    <a:blip r:embed="rId10"/>
+                    <a:stretch>
+                      <a:fillRect/>
+                    </a:stretch>
+                  </pic:blipFill>
+                  <pic:spPr>
+                    <a:xfrm>
+                      <a:off x="0" y="0"/>
+                      <a:ext cx="1838325" cy="1838325"/>
+                    </a:xfrm>
+                    <a:prstGeom prst="rect">
+                      <a:avLst/>
+                    </a:prstGeom>
+                  </pic:spPr>
+                </pic:pic>
+              </a:graphicData>
+            </a:graphic>
+          </wp:inline>
+        </w:drawing>
+      </w:r>
+    </w:p>
+    <w:p>
+      <w:pPr>
+        <w:pStyle w:val="ListParagraph"/>
+        <w:rPr>
+          <w:rFonts w:asciiTheme="majorHAnsi" w:hAnsiTheme="majorHAnsi"/>
+          <w:sz w:val="24"/>
+          <w:szCs w:val="24"/>
+        </w:rPr>
+      </w:pPr>
+      <w:r>
+        <w:rPr>
+          <w:rFonts w:asciiTheme="majorHAnsi" w:hAnsiTheme="majorHAnsi"/>
+          <w:sz w:val="24"/>
+          <w:szCs w:val="24"/>
+        </w:rPr>
+        <w:t xml:space="preserve">At first glance, it is tempting for the computer to move into the top-right or bottom-left corner as it will put it one move away from winning. However, if </w:t>
+      </w:r>
+      <w:r>
+        <w:rPr>
+          <w:rFonts w:asciiTheme="majorHAnsi" w:hAnsiTheme="majorHAnsi"/>
+          <w:sz w:val="24"/>
+          <w:szCs w:val="24"/>
+        </w:rPr>
+        <w:t>computer</w:t>
+      </w:r>
+      <w:r>
+        <w:rPr>
+          <w:rFonts w:asciiTheme="majorHAnsi" w:hAnsiTheme="majorHAnsi"/>
+          <w:sz w:val="24"/>
+          <w:szCs w:val="24"/>
+        </w:rPr>
+        <w:t xml:space="preserve"> goes top-right, the player can counter and </w:t>
+      </w:r>
+      <w:r>
+        <w:rPr>
+          <w:rFonts w:asciiTheme="majorHAnsi" w:hAnsiTheme="majorHAnsi"/>
+          <w:sz w:val="24"/>
+          <w:szCs w:val="24"/>
+        </w:rPr>
+        <w:t>can win regardless of the computers next move</w:t>
+      </w:r>
+      <w:r>
+        <w:rPr>
+          <w:rFonts w:asciiTheme="majorHAnsi" w:hAnsiTheme="majorHAnsi"/>
+          <w:sz w:val="24"/>
+          <w:szCs w:val="24"/>
+        </w:rPr>
+        <w:t>:</w:t>
+      </w:r>
+    </w:p>
+    <w:p>
+      <w:pPr>
+        <w:pStyle w:val="ListParagraph"/>
+        <w:rPr>
+          <w:rFonts w:asciiTheme="majorHAnsi" w:hAnsiTheme="majorHAnsi"/>
+          <w:sz w:val="24"/>
+          <w:szCs w:val="24"/>
+        </w:rPr>
+      </w:pPr>
+      <w:r>
+        <w:rPr>
+          <w:noProof/>
+          <w:lang w:eastAsia="en-CA"/>
+        </w:rPr>
+        <w:drawing>
+          <wp:inline distT="0" distB="0" distL="0" distR="0" wp14:anchorId="0FDB986B" wp14:editId="2893F6B6">
+            <wp:extent cx="1895475" cy="1900298"/>
+            <wp:effectExtent l="0" t="0" r="0" b="5080"/>
+            <wp:docPr id="6" name="Picture 6"/>
+            <wp:cNvGraphicFramePr>
+              <a:graphicFrameLocks xmlns:a="http://schemas.openxmlformats.org/drawingml/2006/main" noChangeAspect="1"/>
+            </wp:cNvGraphicFramePr>
+            <a:graphic xmlns:a="http://schemas.openxmlformats.org/drawingml/2006/main">
+              <a:graphicData uri="http://schemas.openxmlformats.org/drawingml/2006/picture">
+                <pic:pic xmlns:pic="http://schemas.openxmlformats.org/drawingml/2006/picture">
+                  <pic:nvPicPr>
+                    <pic:cNvPr id="1" name=""/>
+                    <pic:cNvPicPr/>
+                  </pic:nvPicPr>
+                  <pic:blipFill>
+                    <a:blip r:embed="rId11"/>
+                    <a:stretch>
+                      <a:fillRect/>
+                    </a:stretch>
+                  </pic:blipFill>
+                  <pic:spPr>
+                    <a:xfrm>
+                      <a:off x="0" y="0"/>
+                      <a:ext cx="1900093" cy="1904928"/>
+                    </a:xfrm>
+                    <a:prstGeom prst="rect">
+                      <a:avLst/>
+                    </a:prstGeom>
+                  </pic:spPr>
+                </pic:pic>
+              </a:graphicData>
+            </a:graphic>
+          </wp:inline>
+        </w:drawing>
+      </w:r>
+    </w:p>
+    <w:p>
+      <w:pPr>
+        <w:pStyle w:val="ListParagraph"/>
+        <w:rPr>
+          <w:rFonts w:asciiTheme="majorHAnsi" w:hAnsiTheme="majorHAnsi"/>
+          <w:sz w:val="24"/>
+          <w:szCs w:val="24"/>
+        </w:rPr>
+      </w:pPr>
+      <w:r>
+        <w:rPr>
+          <w:rFonts w:asciiTheme="majorHAnsi" w:hAnsiTheme="majorHAnsi"/>
+          <w:sz w:val="24"/>
+          <w:szCs w:val="24"/>
+        </w:rPr>
+        <w:t>If these “dangerous” board aren’t detected, go onto step 5.</w:t>
+      </w:r>
+    </w:p>
+    <w:p>
+      <w:pPr>
+        <w:pStyle w:val="ListParagraph"/>
+        <w:rPr>
+          <w:rFonts w:asciiTheme="majorHAnsi" w:hAnsiTheme="majorHAnsi"/>
+          <w:sz w:val="24"/>
+          <w:szCs w:val="24"/>
+        </w:rPr>
+      </w:pPr>
+    </w:p>
+    <w:p>
+      <w:pPr>
+        <w:pStyle w:val="ListParagraph"/>
+        <w:numPr>
+          <w:ilvl w:val="0"/>
+          <w:numId w:val="1"/>
+        </w:numPr>
+        <w:rPr>
+          <w:rFonts w:asciiTheme="majorHAnsi" w:hAnsiTheme="majorHAnsi"/>
+          <w:sz w:val="24"/>
+          <w:szCs w:val="24"/>
+        </w:rPr>
+      </w:pPr>
+      <w:r>
+        <w:rPr>
+          <w:rFonts w:asciiTheme="majorHAnsi" w:hAnsiTheme="majorHAnsi"/>
+          <w:sz w:val="24"/>
+          <w:szCs w:val="24"/>
+        </w:rPr>
+        <w:t xml:space="preserve">The computer is in an “offensive mode”. If neither the computer or the player is one move away from winning, and these “dangerous” boards aren’t detected, the computer plays an O in an open row/column/diagonal such that it is now one move away from </w:t>
+      </w:r>
+      <w:r>
+        <w:rPr>
+          <w:rFonts w:asciiTheme="majorHAnsi" w:hAnsiTheme="majorHAnsi"/>
+          <w:sz w:val="24"/>
+          <w:szCs w:val="24"/>
+        </w:rPr>
+        <w:lastRenderedPageBreak/>
+        <w:t>winning. In practice, the computer rarely gets to step 5 but if the player is playing poorly it can occur.</w:t>
+      </w:r>
+    </w:p>
+    <w:p>
+      <w:pPr>
+        <w:rPr>
+          <w:rFonts w:asciiTheme="majorHAnsi" w:hAnsiTheme="majorHAnsi"/>
+          <w:sz w:val="24"/>
+          <w:szCs w:val="24"/>
+        </w:rPr>
+      </w:pPr>
+    </w:p>
+    <w:p>
+      <w:pPr>
         <w:rPr>
           <w:rFonts w:asciiTheme="majorHAnsi" w:hAnsiTheme="majorHAnsi"/>
           <w:b/>
@@ -949,57 +1514,128 @@
           <w:szCs w:val="28"/>
           <w:u w:val="single"/>
         </w:rPr>
-        <w:t>omputer plays against the player</w:t>
-      </w:r>
-    </w:p>
-    <w:p>
-      <w:pPr>
-        <w:rPr>
-          <w:rFonts w:asciiTheme="majorHAnsi" w:hAnsiTheme="majorHAnsi"/>
-          <w:sz w:val="24"/>
-          <w:szCs w:val="24"/>
-        </w:rPr>
-      </w:pPr>
-      <w:r>
-        <w:rPr>
-          <w:rFonts w:asciiTheme="majorHAnsi" w:hAnsiTheme="majorHAnsi"/>
-          <w:sz w:val="24"/>
-          <w:szCs w:val="24"/>
-        </w:rPr>
-        <w:t>Tic-Tac-Toe is a simple enough game that, by following a few rules, the computer can ensure it will never lose a game.</w:t>
-      </w:r>
-    </w:p>
-    <w:p>
-      <w:pPr>
-        <w:rPr>
-          <w:rFonts w:asciiTheme="majorHAnsi" w:hAnsiTheme="majorHAnsi"/>
-          <w:sz w:val="24"/>
-          <w:szCs w:val="24"/>
-        </w:rPr>
-      </w:pPr>
-      <w:r>
-        <w:rPr>
-          <w:rFonts w:asciiTheme="majorHAnsi" w:hAnsiTheme="majorHAnsi"/>
-          <w:sz w:val="24"/>
-          <w:szCs w:val="24"/>
-        </w:rPr>
-        <w:t>The first computer move is coded different from the subsequent moves to respond optimally to the opening player move. If the player moves into any corner space, the computer moves into the centre. If the player moves into the centre, the computer moves into one of the four corners. If the player moves into any of the other spaces (position 2,4,6, or 8), the computer moves into one of the adjacent corners.</w:t>
-      </w:r>
-    </w:p>
-    <w:p>
-      <w:pPr>
-        <w:rPr>
-          <w:rFonts w:asciiTheme="majorHAnsi" w:hAnsiTheme="majorHAnsi"/>
-          <w:sz w:val="24"/>
-          <w:szCs w:val="24"/>
-        </w:rPr>
-      </w:pPr>
-      <w:bookmarkStart w:id="0" w:name="_GoBack"/>
-      <w:bookmarkEnd w:id="0"/>
-    </w:p>
-    <w:p>
-      <w:pPr>
-        <w:spacing w:after="120" w:line="240" w:lineRule="auto"/>
+      </w:pPr>
+      <w:r>
+        <w:rPr>
+          <w:rFonts w:asciiTheme="majorHAnsi" w:hAnsiTheme="majorHAnsi"/>
+          <w:b/>
+          <w:sz w:val="28"/>
+          <w:szCs w:val="28"/>
+          <w:u w:val="single"/>
+        </w:rPr>
+        <w:t>Difficulty settings</w:t>
+      </w:r>
+    </w:p>
+    <w:p>
+      <w:pPr>
+        <w:rPr>
+          <w:rFonts w:asciiTheme="majorHAnsi" w:hAnsiTheme="majorHAnsi"/>
+          <w:sz w:val="24"/>
+          <w:szCs w:val="24"/>
+        </w:rPr>
+      </w:pPr>
+      <w:r>
+        <w:rPr>
+          <w:rFonts w:asciiTheme="majorHAnsi" w:hAnsiTheme="majorHAnsi"/>
+          <w:sz w:val="24"/>
+          <w:szCs w:val="24"/>
+        </w:rPr>
+        <w:t>The Impossible difficulty setting follows the above rules perfectly. The Easy, Medium, and Hard modes are essentially dumbed down versions of the Impossible difficulty. These modes follow the same rules as above most of the time, but in each step incorporate a chance of moving randomly instead of following the rule. As the difficulty decreases, the chance of moving randomly increases.</w:t>
+      </w:r>
+    </w:p>
+    <w:p>
+      <w:pPr>
+        <w:rPr>
+          <w:rFonts w:asciiTheme="majorHAnsi" w:hAnsiTheme="majorHAnsi"/>
+          <w:sz w:val="24"/>
+          <w:szCs w:val="24"/>
+        </w:rPr>
+      </w:pPr>
+    </w:p>
+    <w:p>
+      <w:pPr>
+        <w:rPr>
+          <w:rFonts w:asciiTheme="majorHAnsi" w:hAnsiTheme="majorHAnsi"/>
+          <w:sz w:val="24"/>
+          <w:szCs w:val="24"/>
+        </w:rPr>
+      </w:pPr>
+    </w:p>
+    <w:p>
+      <w:pPr>
+        <w:rPr>
+          <w:rFonts w:asciiTheme="majorHAnsi" w:hAnsiTheme="majorHAnsi"/>
+          <w:sz w:val="24"/>
+          <w:szCs w:val="24"/>
+        </w:rPr>
+      </w:pPr>
+    </w:p>
+    <w:p>
+      <w:pPr>
+        <w:rPr>
+          <w:rFonts w:asciiTheme="majorHAnsi" w:hAnsiTheme="majorHAnsi"/>
+          <w:sz w:val="24"/>
+          <w:szCs w:val="24"/>
+        </w:rPr>
+      </w:pPr>
+    </w:p>
+    <w:p>
+      <w:pPr>
+        <w:rPr>
+          <w:rFonts w:asciiTheme="majorHAnsi" w:hAnsiTheme="majorHAnsi"/>
+          <w:sz w:val="24"/>
+          <w:szCs w:val="24"/>
+        </w:rPr>
+      </w:pPr>
+    </w:p>
+    <w:p>
+      <w:pPr>
+        <w:rPr>
+          <w:rFonts w:asciiTheme="majorHAnsi" w:hAnsiTheme="majorHAnsi"/>
+          <w:sz w:val="24"/>
+          <w:szCs w:val="24"/>
+        </w:rPr>
+      </w:pPr>
+    </w:p>
+    <w:p>
+      <w:pPr>
+        <w:rPr>
+          <w:rFonts w:asciiTheme="majorHAnsi" w:hAnsiTheme="majorHAnsi"/>
+          <w:sz w:val="24"/>
+          <w:szCs w:val="24"/>
+        </w:rPr>
+      </w:pPr>
+    </w:p>
+    <w:p>
+      <w:pPr>
+        <w:rPr>
+          <w:rFonts w:asciiTheme="majorHAnsi" w:hAnsiTheme="majorHAnsi"/>
+          <w:sz w:val="24"/>
+          <w:szCs w:val="24"/>
+        </w:rPr>
+      </w:pPr>
+    </w:p>
+    <w:p>
+      <w:pPr>
+        <w:rPr>
+          <w:rFonts w:asciiTheme="majorHAnsi" w:hAnsiTheme="majorHAnsi"/>
+          <w:sz w:val="24"/>
+          <w:szCs w:val="24"/>
+        </w:rPr>
+      </w:pPr>
+    </w:p>
+    <w:p>
+      <w:pPr>
+        <w:rPr>
+          <w:rFonts w:asciiTheme="majorHAnsi" w:hAnsiTheme="majorHAnsi"/>
+          <w:sz w:val="24"/>
+          <w:szCs w:val="24"/>
+        </w:rPr>
+      </w:pPr>
+    </w:p>
+    <w:p>
+      <w:pPr>
+        <w:jc w:val="center"/>
         <w:rPr>
           <w:rFonts w:asciiTheme="majorHAnsi" w:hAnsiTheme="majorHAnsi"/>
           <w:sz w:val="24"/>
@@ -1015,6 +1651,104 @@
     </w:sectPr>
   </w:body>
 </w:document>
+</file>
+
+<file path=word/numbering.xml><?xml version="1.0" encoding="utf-8"?>
+<w:numbering xmlns:wpc="http://schemas.microsoft.com/office/word/2010/wordprocessingCanvas" xmlns:cx="http://schemas.microsoft.com/office/drawing/2014/chartex" xmlns:mc="http://schemas.openxmlformats.org/markup-compatibility/2006" xmlns:o="urn:schemas-microsoft-com:office:office" xmlns:r="http://schemas.openxmlformats.org/officeDocument/2006/relationships" xmlns:m="http://schemas.openxmlformats.org/officeDocument/2006/math" xmlns:v="urn:schemas-microsoft-com:vml" xmlns:wp14="http://schemas.microsoft.com/office/word/2010/wordprocessingDrawing" xmlns:wp="http://schemas.openxmlformats.org/drawingml/2006/wordprocessingDrawing" xmlns:w10="urn:schemas-microsoft-com:office:word" xmlns:w="http://schemas.openxmlformats.org/wordprocessingml/2006/main" xmlns:w14="http://schemas.microsoft.com/office/word/2010/wordml" xmlns:w15="http://schemas.microsoft.com/office/word/2012/wordml" xmlns:w16se="http://schemas.microsoft.com/office/word/2015/wordml/symex" xmlns:wpg="http://schemas.microsoft.com/office/word/2010/wordprocessingGroup" xmlns:wpi="http://schemas.microsoft.com/office/word/2010/wordprocessingInk" xmlns:wne="http://schemas.microsoft.com/office/word/2006/wordml" xmlns:wps="http://schemas.microsoft.com/office/word/2010/wordprocessingShape" mc:Ignorable="w14 w15 w16se wp14">
+  <w:abstractNum w:abstractNumId="0" w15:restartNumberingAfterBreak="0">
+    <w:nsid w:val="01E96B92"/>
+    <w:multiLevelType w:val="hybridMultilevel"/>
+    <w:tmpl w:val="0F9667E8"/>
+    <w:lvl w:ilvl="0" w:tplc="A3CAF424">
+      <w:start w:val="1"/>
+      <w:numFmt w:val="decimal"/>
+      <w:lvlText w:val="%1."/>
+      <w:lvlJc w:val="left"/>
+      <w:pPr>
+        <w:ind w:left="720" w:hanging="360"/>
+      </w:pPr>
+      <w:rPr>
+        <w:rFonts w:hint="default"/>
+        <w:b/>
+      </w:rPr>
+    </w:lvl>
+    <w:lvl w:ilvl="1" w:tplc="10090019" w:tentative="1">
+      <w:start w:val="1"/>
+      <w:numFmt w:val="lowerLetter"/>
+      <w:lvlText w:val="%2."/>
+      <w:lvlJc w:val="left"/>
+      <w:pPr>
+        <w:ind w:left="1440" w:hanging="360"/>
+      </w:pPr>
+    </w:lvl>
+    <w:lvl w:ilvl="2" w:tplc="1009001B" w:tentative="1">
+      <w:start w:val="1"/>
+      <w:numFmt w:val="lowerRoman"/>
+      <w:lvlText w:val="%3."/>
+      <w:lvlJc w:val="right"/>
+      <w:pPr>
+        <w:ind w:left="2160" w:hanging="180"/>
+      </w:pPr>
+    </w:lvl>
+    <w:lvl w:ilvl="3" w:tplc="1009000F" w:tentative="1">
+      <w:start w:val="1"/>
+      <w:numFmt w:val="decimal"/>
+      <w:lvlText w:val="%4."/>
+      <w:lvlJc w:val="left"/>
+      <w:pPr>
+        <w:ind w:left="2880" w:hanging="360"/>
+      </w:pPr>
+    </w:lvl>
+    <w:lvl w:ilvl="4" w:tplc="10090019" w:tentative="1">
+      <w:start w:val="1"/>
+      <w:numFmt w:val="lowerLetter"/>
+      <w:lvlText w:val="%5."/>
+      <w:lvlJc w:val="left"/>
+      <w:pPr>
+        <w:ind w:left="3600" w:hanging="360"/>
+      </w:pPr>
+    </w:lvl>
+    <w:lvl w:ilvl="5" w:tplc="1009001B" w:tentative="1">
+      <w:start w:val="1"/>
+      <w:numFmt w:val="lowerRoman"/>
+      <w:lvlText w:val="%6."/>
+      <w:lvlJc w:val="right"/>
+      <w:pPr>
+        <w:ind w:left="4320" w:hanging="180"/>
+      </w:pPr>
+    </w:lvl>
+    <w:lvl w:ilvl="6" w:tplc="1009000F" w:tentative="1">
+      <w:start w:val="1"/>
+      <w:numFmt w:val="decimal"/>
+      <w:lvlText w:val="%7."/>
+      <w:lvlJc w:val="left"/>
+      <w:pPr>
+        <w:ind w:left="5040" w:hanging="360"/>
+      </w:pPr>
+    </w:lvl>
+    <w:lvl w:ilvl="7" w:tplc="10090019" w:tentative="1">
+      <w:start w:val="1"/>
+      <w:numFmt w:val="lowerLetter"/>
+      <w:lvlText w:val="%8."/>
+      <w:lvlJc w:val="left"/>
+      <w:pPr>
+        <w:ind w:left="5760" w:hanging="360"/>
+      </w:pPr>
+    </w:lvl>
+    <w:lvl w:ilvl="8" w:tplc="1009001B" w:tentative="1">
+      <w:start w:val="1"/>
+      <w:numFmt w:val="lowerRoman"/>
+      <w:lvlText w:val="%9."/>
+      <w:lvlJc w:val="right"/>
+      <w:pPr>
+        <w:ind w:left="6480" w:hanging="180"/>
+      </w:pPr>
+    </w:lvl>
+  </w:abstractNum>
+  <w:num w:numId="1">
+    <w:abstractNumId w:val="0"/>
+  </w:num>
+</w:numbering>
 </file>
 
 <file path=word/styles.xml><?xml version="1.0" encoding="utf-8"?>
@@ -1450,6 +2184,17 @@
       <w:u w:val="single"/>
     </w:rPr>
   </w:style>
+  <w:style w:type="paragraph" w:styleId="ListParagraph">
+    <w:name w:val="List Paragraph"/>
+    <w:basedOn w:val="Normal"/>
+    <w:uiPriority w:val="34"/>
+    <w:qFormat/>
+    <w:rsid w:val="00DB0994"/>
+    <w:pPr>
+      <w:ind w:left="720"/>
+      <w:contextualSpacing/>
+    </w:pPr>
+  </w:style>
 </w:styles>
 </file>
 

</xml_diff>